<commit_message>
updated the overall report to contain github address
</commit_message>
<xml_diff>
--- a/Overall Report.docx
+++ b/Overall Report.docx
@@ -332,6 +332,14 @@
     <w:p>
       <w:r>
         <w:t xml:space="preserve">Abstract  </w:t>
+      </w:r>
+    </w:p>
+    <w:p>
+      <w:r>
+        <w:rPr>
+          <w:rFonts w:ascii="Times New Roman" w:hAnsi="Times New Roman" w:cs="Times New Roman"/>
+        </w:rPr>
+        <w:t>Version Control Software</w:t>
       </w:r>
     </w:p>
     <w:p>
@@ -703,7 +711,21 @@
         <w:rPr>
           <w:rFonts w:ascii="Times New Roman" w:hAnsi="Times New Roman" w:cs="Times New Roman"/>
         </w:rPr>
-        <w:t>7.1 SciKit-Learn Algorithm – Linear Regression (Supervised)</w:t>
+        <w:t xml:space="preserve">7.1 </w:t>
+      </w:r>
+      <w:proofErr w:type="spellStart"/>
+      <w:r>
+        <w:rPr>
+          <w:rFonts w:ascii="Times New Roman" w:hAnsi="Times New Roman" w:cs="Times New Roman"/>
+        </w:rPr>
+        <w:t>SciKit</w:t>
+      </w:r>
+      <w:proofErr w:type="spellEnd"/>
+      <w:r>
+        <w:rPr>
+          <w:rFonts w:ascii="Times New Roman" w:hAnsi="Times New Roman" w:cs="Times New Roman"/>
+        </w:rPr>
+        <w:t>-Learn Algorithm – Linear Regression (Supervised)</w:t>
       </w:r>
     </w:p>
     <w:p>
@@ -720,11 +742,19 @@
         </w:rPr>
         <w:t xml:space="preserve">7.2 </w:t>
       </w:r>
-      <w:r>
-        <w:rPr>
-          <w:rFonts w:ascii="Times New Roman" w:hAnsi="Times New Roman" w:cs="Times New Roman"/>
-        </w:rPr>
-        <w:t>SciKit-Learn Algorithm – KNN (Supervised)</w:t>
+      <w:proofErr w:type="spellStart"/>
+      <w:r>
+        <w:rPr>
+          <w:rFonts w:ascii="Times New Roman" w:hAnsi="Times New Roman" w:cs="Times New Roman"/>
+        </w:rPr>
+        <w:t>SciKit</w:t>
+      </w:r>
+      <w:proofErr w:type="spellEnd"/>
+      <w:r>
+        <w:rPr>
+          <w:rFonts w:ascii="Times New Roman" w:hAnsi="Times New Roman" w:cs="Times New Roman"/>
+        </w:rPr>
+        <w:t>-Learn Algorithm – KNN (Supervised)</w:t>
       </w:r>
     </w:p>
     <w:p>
@@ -741,11 +771,19 @@
         </w:rPr>
         <w:t xml:space="preserve">7.3 </w:t>
       </w:r>
-      <w:r>
-        <w:rPr>
-          <w:rFonts w:ascii="Times New Roman" w:hAnsi="Times New Roman" w:cs="Times New Roman"/>
-        </w:rPr>
-        <w:t>SciKit-Learn Algorithm – RandomForestClassifier</w:t>
+      <w:proofErr w:type="spellStart"/>
+      <w:r>
+        <w:rPr>
+          <w:rFonts w:ascii="Times New Roman" w:hAnsi="Times New Roman" w:cs="Times New Roman"/>
+        </w:rPr>
+        <w:t>SciKit</w:t>
+      </w:r>
+      <w:proofErr w:type="spellEnd"/>
+      <w:r>
+        <w:rPr>
+          <w:rFonts w:ascii="Times New Roman" w:hAnsi="Times New Roman" w:cs="Times New Roman"/>
+        </w:rPr>
+        <w:t>-Learn Algorithm – RandomForestClassifier</w:t>
       </w:r>
     </w:p>
     <w:p>
@@ -839,13 +877,13 @@
     <w:p>
       <w:pPr>
         <w:rPr>
-          <w:rFonts w:ascii="Times New Roman" w:hAnsi="Times New Roman" w:cs="Times New Roman"/>
-        </w:rPr>
-      </w:pPr>
-      <w:r>
-        <w:rPr>
           <w:rFonts w:ascii="Times New Roman" w:hAnsi="Times New Roman"/>
         </w:rPr>
+      </w:pPr>
+      <w:r>
+        <w:rPr>
+          <w:rFonts w:ascii="Times New Roman" w:hAnsi="Times New Roman"/>
+        </w:rPr>
         <w:t>10.</w:t>
       </w:r>
       <w:r>
@@ -865,6 +903,20 @@
       <w:pPr>
         <w:rPr>
           <w:rFonts w:ascii="Times New Roman" w:hAnsi="Times New Roman" w:cs="Times New Roman"/>
+        </w:rPr>
+      </w:pPr>
+      <w:r>
+        <w:rPr>
+          <w:rFonts w:ascii="Times New Roman" w:hAnsi="Times New Roman"/>
+        </w:rPr>
+        <w:lastRenderedPageBreak/>
+        <w:t>#</w:t>
+      </w:r>
+    </w:p>
+    <w:p>
+      <w:pPr>
+        <w:rPr>
+          <w:rFonts w:ascii="Times New Roman" w:hAnsi="Times New Roman" w:cs="Times New Roman"/>
           <w:b/>
           <w:bCs/>
         </w:rPr>
@@ -888,7 +940,6 @@
         <w:rPr>
           <w:rFonts w:ascii="Times New Roman" w:hAnsi="Times New Roman" w:cs="Times New Roman"/>
         </w:rPr>
-        <w:lastRenderedPageBreak/>
         <w:t xml:space="preserve">Table 1 Figure 1 Crisp- DM in detail </w:t>
       </w:r>
     </w:p>
@@ -971,7 +1022,21 @@
         <w:rPr>
           <w:rFonts w:ascii="Times New Roman" w:hAnsi="Times New Roman" w:cs="Times New Roman"/>
         </w:rPr>
-        <w:t>Figure 3:  dtypes info</w:t>
+        <w:t xml:space="preserve">Figure 3:  </w:t>
+      </w:r>
+      <w:proofErr w:type="spellStart"/>
+      <w:r>
+        <w:rPr>
+          <w:rFonts w:ascii="Times New Roman" w:hAnsi="Times New Roman" w:cs="Times New Roman"/>
+        </w:rPr>
+        <w:t>dtypes</w:t>
+      </w:r>
+      <w:proofErr w:type="spellEnd"/>
+      <w:r>
+        <w:rPr>
+          <w:rFonts w:ascii="Times New Roman" w:hAnsi="Times New Roman" w:cs="Times New Roman"/>
+        </w:rPr>
+        <w:t xml:space="preserve"> info</w:t>
       </w:r>
     </w:p>
     <w:p>
@@ -1390,39 +1455,201 @@
           <w:i/>
           <w:iCs/>
         </w:rPr>
-        <w:t xml:space="preserve">A chloropleth visualisation was created and it showed the member states that have the highest butter prices alongside Ireland. I chose France as the state for comparison. </w:t>
-      </w:r>
-    </w:p>
-    <w:p>
-      <w:pPr>
+        <w:t xml:space="preserve">A </w:t>
+      </w:r>
+      <w:proofErr w:type="spellStart"/>
+      <w:r>
         <w:rPr>
           <w:i/>
           <w:iCs/>
         </w:rPr>
-      </w:pPr>
+        <w:t>chloropleth</w:t>
+      </w:r>
+      <w:proofErr w:type="spellEnd"/>
       <w:r>
         <w:rPr>
           <w:i/>
           <w:iCs/>
         </w:rPr>
-        <w:t xml:space="preserve">This data was collating, processed, analysed, and interpreted to </w:t>
-      </w:r>
-      <w:r>
+        <w:t xml:space="preserve"> visualisation was created and it showed the member states that have the highest butter prices alongside Ireland. I chose France as the state for comparison. </w:t>
+      </w:r>
+    </w:p>
+    <w:p>
+      <w:pPr>
         <w:rPr>
           <w:i/>
           <w:iCs/>
         </w:rPr>
+      </w:pPr>
+      <w:r>
+        <w:rPr>
+          <w:i/>
+          <w:iCs/>
+        </w:rPr>
+        <w:t xml:space="preserve">This data was collating, processed, analysed, and interpreted to </w:t>
+      </w:r>
+      <w:r>
+        <w:rPr>
+          <w:i/>
+          <w:iCs/>
+        </w:rPr>
         <w:t>show an analysis of the butter prices over time in Ireland and compare to France</w:t>
       </w:r>
     </w:p>
     <w:p>
       <w:pPr>
         <w:rPr>
-          <w:color w:val="4472C4" w:themeColor="accent1"/>
+          <w:rFonts w:ascii="Times New Roman" w:hAnsi="Times New Roman" w:cs="Times New Roman"/>
+          <w:b/>
+          <w:bCs/>
+        </w:rPr>
+      </w:pPr>
+      <w:r>
+        <w:rPr>
+          <w:rFonts w:ascii="Times New Roman" w:hAnsi="Times New Roman" w:cs="Times New Roman"/>
+          <w:b/>
+          <w:bCs/>
+        </w:rPr>
+        <w:t xml:space="preserve">Version Control Software used: </w:t>
+      </w:r>
+      <w:proofErr w:type="spellStart"/>
+      <w:r>
+        <w:rPr>
+          <w:rFonts w:ascii="Times New Roman" w:hAnsi="Times New Roman" w:cs="Times New Roman"/>
+          <w:b/>
+          <w:bCs/>
+        </w:rPr>
+        <w:t>Github</w:t>
+      </w:r>
+      <w:proofErr w:type="spellEnd"/>
+      <w:r>
+        <w:rPr>
+          <w:rFonts w:ascii="Times New Roman" w:hAnsi="Times New Roman" w:cs="Times New Roman"/>
+          <w:b/>
+          <w:bCs/>
+        </w:rPr>
+        <w:t xml:space="preserve"> </w:t>
+      </w:r>
+    </w:p>
+    <w:p>
+      <w:pPr>
+        <w:rPr>
+          <w:rFonts w:ascii="Times New Roman" w:hAnsi="Times New Roman" w:cs="Times New Roman"/>
+          <w:b/>
+          <w:bCs/>
+        </w:rPr>
+      </w:pPr>
+      <w:r>
+        <w:rPr>
+          <w:rFonts w:ascii="Times New Roman" w:hAnsi="Times New Roman" w:cs="Times New Roman"/>
+          <w:b/>
+          <w:bCs/>
+        </w:rPr>
+        <w:t>Address:</w:t>
+      </w:r>
+      <w:r>
+        <w:rPr>
+          <w:rFonts w:ascii="Times New Roman" w:hAnsi="Times New Roman" w:cs="Times New Roman"/>
+          <w:b/>
+          <w:bCs/>
+        </w:rPr>
+        <w:t xml:space="preserve"> </w:t>
+      </w:r>
+      <w:r>
+        <w:rPr>
+          <w:rFonts w:ascii="Times New Roman" w:hAnsi="Times New Roman" w:cs="Times New Roman"/>
+          <w:b/>
+          <w:bCs/>
+        </w:rPr>
+        <w:t>https://github.com/MichelleMoran431/CIT-2nd-assignment.git</w:t>
+      </w:r>
+    </w:p>
+    <w:p>
+      <w:pPr>
+        <w:rPr>
+          <w:rFonts w:ascii="Times New Roman" w:hAnsi="Times New Roman" w:cs="Times New Roman"/>
+        </w:rPr>
+      </w:pPr>
+      <w:r>
+        <w:rPr>
+          <w:rFonts w:ascii="Times New Roman" w:hAnsi="Times New Roman" w:cs="Times New Roman"/>
+        </w:rPr>
+        <w:t xml:space="preserve">Contains: </w:t>
+      </w:r>
+    </w:p>
+    <w:p>
+      <w:pPr>
+        <w:rPr>
+          <w:rFonts w:ascii="Times New Roman" w:hAnsi="Times New Roman" w:cs="Times New Roman"/>
+        </w:rPr>
+      </w:pPr>
+      <w:r>
+        <w:rPr>
+          <w:rFonts w:ascii="Times New Roman" w:hAnsi="Times New Roman" w:cs="Times New Roman"/>
+        </w:rPr>
+        <w:t xml:space="preserve">3 Main notebooks – Data prep and vis / Statistics/Machine Learning </w:t>
+      </w:r>
+    </w:p>
+    <w:p>
+      <w:pPr>
+        <w:rPr>
+          <w:rFonts w:ascii="Times New Roman" w:hAnsi="Times New Roman" w:cs="Times New Roman"/>
+        </w:rPr>
+      </w:pPr>
+      <w:r>
+        <w:rPr>
+          <w:rFonts w:ascii="Times New Roman" w:hAnsi="Times New Roman" w:cs="Times New Roman"/>
+        </w:rPr>
+        <w:t xml:space="preserve">Folders – Sentiment Analysis twitter and </w:t>
+      </w:r>
+      <w:proofErr w:type="spellStart"/>
+      <w:r>
+        <w:rPr>
+          <w:rFonts w:ascii="Times New Roman" w:hAnsi="Times New Roman" w:cs="Times New Roman"/>
+        </w:rPr>
+        <w:t>ButterPrices</w:t>
+      </w:r>
+      <w:proofErr w:type="spellEnd"/>
+      <w:r>
+        <w:rPr>
+          <w:rFonts w:ascii="Times New Roman" w:hAnsi="Times New Roman" w:cs="Times New Roman"/>
+        </w:rPr>
+        <w:t xml:space="preserve"> Dashboard</w:t>
+      </w:r>
+    </w:p>
+    <w:p>
+      <w:pPr>
+        <w:rPr>
           <w:sz w:val="28"/>
           <w:szCs w:val="28"/>
         </w:rPr>
       </w:pPr>
+      <w:r>
+        <w:rPr>
+          <w:rFonts w:ascii="Times New Roman" w:hAnsi="Times New Roman" w:cs="Times New Roman"/>
+        </w:rPr>
+        <w:t>CSV Files used in each of the notebooks</w:t>
+      </w:r>
+      <w:r>
+        <w:rPr>
+          <w:sz w:val="28"/>
+          <w:szCs w:val="28"/>
+        </w:rPr>
+        <w:t xml:space="preserve"> </w:t>
+      </w:r>
+    </w:p>
+    <w:p>
+      <w:pPr>
+        <w:rPr>
+          <w:rFonts w:ascii="Times New Roman" w:hAnsi="Times New Roman" w:cs="Times New Roman"/>
+        </w:rPr>
+      </w:pPr>
+      <w:r>
+        <w:rPr>
+          <w:rFonts w:ascii="Times New Roman" w:hAnsi="Times New Roman" w:cs="Times New Roman"/>
+        </w:rPr>
+        <w:t>Overall Report document</w:t>
+      </w:r>
     </w:p>
     <w:p>
       <w:pPr>
@@ -1489,7 +1716,6 @@
         <w:rPr>
           <w:rFonts w:ascii="Times New Roman" w:hAnsi="Times New Roman"/>
         </w:rPr>
-        <w:lastRenderedPageBreak/>
         <w:t>Introduction</w:t>
       </w:r>
       <w:r>
@@ -2024,7 +2250,21 @@
               <w:rPr>
                 <w:rFonts w:ascii="Times New Roman" w:hAnsi="Times New Roman" w:cs="Times New Roman"/>
               </w:rPr>
-              <w:t xml:space="preserve">Created two separate dataframes for each country. Completed Exploratory analysis on the Irish dataset </w:t>
+              <w:t xml:space="preserve">Created two separate </w:t>
+            </w:r>
+            <w:proofErr w:type="spellStart"/>
+            <w:r>
+              <w:rPr>
+                <w:rFonts w:ascii="Times New Roman" w:hAnsi="Times New Roman" w:cs="Times New Roman"/>
+              </w:rPr>
+              <w:t>dataframes</w:t>
+            </w:r>
+            <w:proofErr w:type="spellEnd"/>
+            <w:r>
+              <w:rPr>
+                <w:rFonts w:ascii="Times New Roman" w:hAnsi="Times New Roman" w:cs="Times New Roman"/>
+              </w:rPr>
+              <w:t xml:space="preserve"> for each country. Completed Exploratory analysis on the Irish dataset </w:t>
             </w:r>
           </w:p>
         </w:tc>
@@ -2072,7 +2312,21 @@
               <w:rPr>
                 <w:rFonts w:ascii="Times New Roman" w:hAnsi="Times New Roman" w:cs="Times New Roman"/>
               </w:rPr>
-              <w:t xml:space="preserve">The data was cleaned i.e checked for duplicate </w:t>
+              <w:t xml:space="preserve">The data was cleaned </w:t>
+            </w:r>
+            <w:proofErr w:type="spellStart"/>
+            <w:r>
+              <w:rPr>
+                <w:rFonts w:ascii="Times New Roman" w:hAnsi="Times New Roman" w:cs="Times New Roman"/>
+              </w:rPr>
+              <w:t>i.e</w:t>
+            </w:r>
+            <w:proofErr w:type="spellEnd"/>
+            <w:r>
+              <w:rPr>
+                <w:rFonts w:ascii="Times New Roman" w:hAnsi="Times New Roman" w:cs="Times New Roman"/>
+              </w:rPr>
+              <w:t xml:space="preserve"> checked for duplicate </w:t>
             </w:r>
             <w:r>
               <w:rPr>
@@ -2132,6 +2386,7 @@
               <w:rPr>
                 <w:rFonts w:ascii="Times New Roman" w:hAnsi="Times New Roman" w:cs="Times New Roman"/>
               </w:rPr>
+              <w:lastRenderedPageBreak/>
               <w:t xml:space="preserve">Split the data into train and test sets for modelling </w:t>
             </w:r>
           </w:p>
@@ -2153,11 +2408,20 @@
                 <w:rFonts w:ascii="Times New Roman" w:hAnsi="Times New Roman" w:cs="Times New Roman"/>
               </w:rPr>
             </w:pPr>
+            <w:proofErr w:type="spellStart"/>
             <w:r>
               <w:rPr>
                 <w:rFonts w:ascii="Times New Roman" w:hAnsi="Times New Roman" w:cs="Times New Roman"/>
               </w:rPr>
-              <w:t xml:space="preserve">Modeling Phase </w:t>
+              <w:lastRenderedPageBreak/>
+              <w:t>Modeling</w:t>
+            </w:r>
+            <w:proofErr w:type="spellEnd"/>
+            <w:r>
+              <w:rPr>
+                <w:rFonts w:ascii="Times New Roman" w:hAnsi="Times New Roman" w:cs="Times New Roman"/>
+              </w:rPr>
+              <w:t xml:space="preserve"> Phase </w:t>
             </w:r>
           </w:p>
         </w:tc>
@@ -2362,7 +2626,6 @@
           <w:b/>
           <w:bCs/>
         </w:rPr>
-        <w:lastRenderedPageBreak/>
         <w:t>Data Understanding – Collecting and exploring the input dataset</w:t>
       </w:r>
     </w:p>
@@ -2398,8 +2661,21 @@
           <w:iCs/>
           <w:highlight w:val="yellow"/>
         </w:rPr>
-        <w:t>Data Prep and Vis.ipynb</w:t>
-      </w:r>
+        <w:t xml:space="preserve">Data Prep and </w:t>
+      </w:r>
+      <w:proofErr w:type="spellStart"/>
+      <w:r>
+        <w:rPr>
+          <w:rFonts w:ascii="Times New Roman" w:hAnsi="Times New Roman" w:cs="Times New Roman"/>
+          <w:b/>
+          <w:bCs/>
+          <w:i/>
+          <w:iCs/>
+          <w:highlight w:val="yellow"/>
+        </w:rPr>
+        <w:t>Vis.ipynb</w:t>
+      </w:r>
+      <w:proofErr w:type="spellEnd"/>
     </w:p>
     <w:p>
       <w:pPr>
@@ -3093,6 +3369,7 @@
           <w:b/>
           <w:bCs/>
         </w:rPr>
+        <w:lastRenderedPageBreak/>
         <w:t xml:space="preserve">3.4 </w:t>
       </w:r>
       <w:r>
@@ -3167,7 +3444,6 @@
           <w:b/>
           <w:bCs/>
         </w:rPr>
-        <w:lastRenderedPageBreak/>
         <w:t>4</w:t>
       </w:r>
       <w:r>
@@ -3510,7 +3786,15 @@
         <w:t xml:space="preserve"> we converted </w:t>
       </w:r>
       <w:r>
-        <w:t xml:space="preserve">to pandas.datetime </w:t>
+        <w:t xml:space="preserve">to </w:t>
+      </w:r>
+      <w:proofErr w:type="gramStart"/>
+      <w:r>
+        <w:t>pandas.datetime</w:t>
+      </w:r>
+      <w:proofErr w:type="gramEnd"/>
+      <w:r>
+        <w:t xml:space="preserve"> </w:t>
       </w:r>
     </w:p>
     <w:p>
@@ -3923,13 +4207,23 @@
           <w:bCs/>
         </w:rPr>
       </w:pPr>
-      <w:r>
-        <w:rPr>
-          <w:rFonts w:ascii="Times New Roman" w:hAnsi="Times New Roman" w:cs="Times New Roman"/>
-          <w:b/>
-          <w:bCs/>
-        </w:rPr>
-        <w:t xml:space="preserve">Pairplot </w:t>
+      <w:proofErr w:type="spellStart"/>
+      <w:r>
+        <w:rPr>
+          <w:rFonts w:ascii="Times New Roman" w:hAnsi="Times New Roman" w:cs="Times New Roman"/>
+          <w:b/>
+          <w:bCs/>
+        </w:rPr>
+        <w:t>Pairplot</w:t>
+      </w:r>
+      <w:proofErr w:type="spellEnd"/>
+      <w:r>
+        <w:rPr>
+          <w:rFonts w:ascii="Times New Roman" w:hAnsi="Times New Roman" w:cs="Times New Roman"/>
+          <w:b/>
+          <w:bCs/>
+        </w:rPr>
+        <w:t xml:space="preserve"> </w:t>
       </w:r>
     </w:p>
     <w:p>
@@ -4254,6 +4548,7 @@
           <w:sz w:val="20"/>
           <w:szCs w:val="20"/>
         </w:rPr>
+        <w:lastRenderedPageBreak/>
         <w:t xml:space="preserve">Boxplots </w:t>
       </w:r>
       <w:r>
@@ -4306,7 +4601,25 @@
           <w:sz w:val="20"/>
           <w:szCs w:val="20"/>
         </w:rPr>
-        <w:t xml:space="preserve">These plots show the distribution of the data points by dividing them into different quartiles – lower, median and upper quartiles in the form of a box and whiskers. Any data points outside these are deemed as an outlier/anomaly. </w:t>
+        <w:t xml:space="preserve">These plots show the distribution of the data points by dividing them into different quartiles – lower, </w:t>
+      </w:r>
+      <w:proofErr w:type="gramStart"/>
+      <w:r>
+        <w:rPr>
+          <w:rFonts w:ascii="Times New Roman" w:hAnsi="Times New Roman" w:cs="Times New Roman"/>
+          <w:sz w:val="20"/>
+          <w:szCs w:val="20"/>
+        </w:rPr>
+        <w:t>median</w:t>
+      </w:r>
+      <w:proofErr w:type="gramEnd"/>
+      <w:r>
+        <w:rPr>
+          <w:rFonts w:ascii="Times New Roman" w:hAnsi="Times New Roman" w:cs="Times New Roman"/>
+          <w:sz w:val="20"/>
+          <w:szCs w:val="20"/>
+        </w:rPr>
+        <w:t xml:space="preserve"> and upper quartiles in the form of a box and whiskers. Any data points outside these are deemed as an outlier/anomaly. </w:t>
       </w:r>
     </w:p>
     <w:p>
@@ -4506,6 +4819,7 @@
         </w:rPr>
         <w:t xml:space="preserve">It gave details of the outliers present in both countries </w:t>
       </w:r>
+      <w:proofErr w:type="spellStart"/>
       <w:r>
         <w:rPr>
           <w:rFonts w:ascii="Times New Roman" w:hAnsi="Times New Roman" w:cs="Times New Roman"/>
@@ -4514,6 +4828,7 @@
         </w:rPr>
         <w:t>dataframes</w:t>
       </w:r>
+      <w:proofErr w:type="spellEnd"/>
       <w:r>
         <w:rPr>
           <w:rFonts w:ascii="Times New Roman" w:hAnsi="Times New Roman" w:cs="Times New Roman"/>
@@ -4563,7 +4878,6 @@
           <w:b/>
           <w:bCs/>
         </w:rPr>
-        <w:lastRenderedPageBreak/>
         <w:t>4.6</w:t>
       </w:r>
       <w:r>
@@ -4728,7 +5042,23 @@
         <w:rPr>
           <w:rFonts w:ascii="Times New Roman" w:hAnsi="Times New Roman" w:cs="Times New Roman"/>
         </w:rPr>
-        <w:t xml:space="preserve"> (and the. Df.shape code) was</w:t>
+        <w:t xml:space="preserve"> (and the. </w:t>
+      </w:r>
+      <w:proofErr w:type="spellStart"/>
+      <w:proofErr w:type="gramStart"/>
+      <w:r>
+        <w:rPr>
+          <w:rFonts w:ascii="Times New Roman" w:hAnsi="Times New Roman" w:cs="Times New Roman"/>
+        </w:rPr>
+        <w:t>Df.shape</w:t>
+      </w:r>
+      <w:proofErr w:type="spellEnd"/>
+      <w:proofErr w:type="gramEnd"/>
+      <w:r>
+        <w:rPr>
+          <w:rFonts w:ascii="Times New Roman" w:hAnsi="Times New Roman" w:cs="Times New Roman"/>
+        </w:rPr>
+        <w:t xml:space="preserve"> code) was</w:t>
       </w:r>
       <w:r>
         <w:rPr>
@@ -4838,7 +5168,25 @@
           <w:color w:val="232629"/>
           <w:lang w:eastAsia="en-IE"/>
         </w:rPr>
-        <w:t xml:space="preserve"> Statistic.ipynb Notebook </w:t>
+        <w:t xml:space="preserve"> </w:t>
+      </w:r>
+      <w:proofErr w:type="spellStart"/>
+      <w:r>
+        <w:rPr>
+          <w:rFonts w:ascii="Times New Roman" w:eastAsia="Times New Roman" w:hAnsi="Times New Roman" w:cs="Times New Roman"/>
+          <w:color w:val="232629"/>
+          <w:lang w:eastAsia="en-IE"/>
+        </w:rPr>
+        <w:t>Statistic.ipynb</w:t>
+      </w:r>
+      <w:proofErr w:type="spellEnd"/>
+      <w:r>
+        <w:rPr>
+          <w:rFonts w:ascii="Times New Roman" w:eastAsia="Times New Roman" w:hAnsi="Times New Roman" w:cs="Times New Roman"/>
+          <w:color w:val="232629"/>
+          <w:lang w:eastAsia="en-IE"/>
+        </w:rPr>
+        <w:t xml:space="preserve"> Notebook </w:t>
       </w:r>
     </w:p>
     <w:p>
@@ -4856,7 +5204,25 @@
           <w:b/>
           <w:bCs/>
         </w:rPr>
-        <w:t xml:space="preserve">Relevant libraries and the dataframes were </w:t>
+        <w:t xml:space="preserve">Relevant libraries and the </w:t>
+      </w:r>
+      <w:proofErr w:type="spellStart"/>
+      <w:r>
+        <w:rPr>
+          <w:rFonts w:ascii="Times New Roman" w:hAnsi="Times New Roman" w:cs="Times New Roman"/>
+          <w:b/>
+          <w:bCs/>
+        </w:rPr>
+        <w:t>dataframes</w:t>
+      </w:r>
+      <w:proofErr w:type="spellEnd"/>
+      <w:r>
+        <w:rPr>
+          <w:rFonts w:ascii="Times New Roman" w:hAnsi="Times New Roman" w:cs="Times New Roman"/>
+          <w:b/>
+          <w:bCs/>
+        </w:rPr>
+        <w:t xml:space="preserve"> were </w:t>
       </w:r>
       <w:r>
         <w:rPr>
@@ -4888,6 +5254,7 @@
           <w:bCs/>
         </w:rPr>
       </w:pPr>
+      <w:proofErr w:type="spellStart"/>
       <w:r>
         <w:rPr>
           <w:rFonts w:ascii="Times New Roman" w:hAnsi="Times New Roman" w:cs="Times New Roman"/>
@@ -4896,6 +5263,7 @@
         </w:rPr>
         <w:t>French_prices_df</w:t>
       </w:r>
+      <w:proofErr w:type="spellEnd"/>
     </w:p>
     <w:p>
       <w:pPr>
@@ -4910,6 +5278,7 @@
           <w:bCs/>
         </w:rPr>
       </w:pPr>
+      <w:proofErr w:type="spellStart"/>
       <w:r>
         <w:rPr>
           <w:rFonts w:ascii="Times New Roman" w:hAnsi="Times New Roman" w:cs="Times New Roman"/>
@@ -4918,6 +5287,7 @@
         </w:rPr>
         <w:t>Irish_prices_df</w:t>
       </w:r>
+      <w:proofErr w:type="spellEnd"/>
     </w:p>
     <w:p>
       <w:pPr>
@@ -4999,7 +5369,21 @@
         <w:rPr>
           <w:rFonts w:ascii="Times New Roman" w:hAnsi="Times New Roman" w:cs="Times New Roman"/>
         </w:rPr>
-        <w:t xml:space="preserve"> dataset - The Years column data was transposed using the month column as index, so we could complete the descriptive statistic analysis on the price data per year </w:t>
+        <w:t xml:space="preserve"> dataset - The Years column data was transposed using the month column as index, so we could complete the descriptive </w:t>
+      </w:r>
+      <w:proofErr w:type="spellStart"/>
+      <w:r>
+        <w:rPr>
+          <w:rFonts w:ascii="Times New Roman" w:hAnsi="Times New Roman" w:cs="Times New Roman"/>
+        </w:rPr>
+        <w:t>statistic</w:t>
+      </w:r>
+      <w:proofErr w:type="spellEnd"/>
+      <w:r>
+        <w:rPr>
+          <w:rFonts w:ascii="Times New Roman" w:hAnsi="Times New Roman" w:cs="Times New Roman"/>
+        </w:rPr>
+        <w:t xml:space="preserve"> analysis on the price data per year </w:t>
       </w:r>
       <w:r>
         <w:rPr>
@@ -5057,11 +5441,19 @@
           <w:rFonts w:ascii="Times New Roman" w:hAnsi="Times New Roman" w:cs="Times New Roman"/>
         </w:rPr>
       </w:pPr>
-      <w:r>
-        <w:rPr>
-          <w:rFonts w:ascii="Times New Roman" w:hAnsi="Times New Roman" w:cs="Times New Roman"/>
-        </w:rPr>
-        <w:t xml:space="preserve">NB : For years 2015 and 2016 , there are a number missing values ( 0) for the French Butter Prices </w:t>
+      <w:proofErr w:type="gramStart"/>
+      <w:r>
+        <w:rPr>
+          <w:rFonts w:ascii="Times New Roman" w:hAnsi="Times New Roman" w:cs="Times New Roman"/>
+        </w:rPr>
+        <w:t>NB :</w:t>
+      </w:r>
+      <w:proofErr w:type="gramEnd"/>
+      <w:r>
+        <w:rPr>
+          <w:rFonts w:ascii="Times New Roman" w:hAnsi="Times New Roman" w:cs="Times New Roman"/>
+        </w:rPr>
+        <w:t xml:space="preserve"> For years 2015 and 2016 , there are a number missing values ( 0) for the French Butter Prices </w:t>
       </w:r>
       <w:r>
         <w:rPr>
@@ -5181,6 +5573,7 @@
         <w:rPr>
           <w:rFonts w:ascii="Times New Roman" w:hAnsi="Times New Roman" w:cs="Times New Roman"/>
         </w:rPr>
+        <w:lastRenderedPageBreak/>
         <w:t>As the mean and median are similar for both countries, it can be said that there is a rough symmetric distribution and no appearance of skewness</w:t>
       </w:r>
     </w:p>
@@ -5247,20 +5640,33 @@
         <w:rPr>
           <w:rFonts w:ascii="Times New Roman" w:hAnsi="Times New Roman" w:cs="Times New Roman"/>
         </w:rPr>
-        <w:lastRenderedPageBreak/>
         <w:t xml:space="preserve">The variance was calculated on the </w:t>
       </w:r>
       <w:r>
         <w:rPr>
           <w:rFonts w:ascii="Times New Roman" w:hAnsi="Times New Roman" w:cs="Times New Roman"/>
         </w:rPr>
-        <w:t>data frames</w:t>
-      </w:r>
-      <w:r>
-        <w:rPr>
-          <w:rFonts w:ascii="Times New Roman" w:hAnsi="Times New Roman" w:cs="Times New Roman"/>
-        </w:rPr>
-        <w:t xml:space="preserve"> as a whole, there a bigger variance in the French butter prices compared to the </w:t>
+        <w:t xml:space="preserve">data </w:t>
+      </w:r>
+      <w:proofErr w:type="gramStart"/>
+      <w:r>
+        <w:rPr>
+          <w:rFonts w:ascii="Times New Roman" w:hAnsi="Times New Roman" w:cs="Times New Roman"/>
+        </w:rPr>
+        <w:t>frames</w:t>
+      </w:r>
+      <w:r>
+        <w:rPr>
+          <w:rFonts w:ascii="Times New Roman" w:hAnsi="Times New Roman" w:cs="Times New Roman"/>
+        </w:rPr>
+        <w:t xml:space="preserve"> as a whole, there</w:t>
+      </w:r>
+      <w:proofErr w:type="gramEnd"/>
+      <w:r>
+        <w:rPr>
+          <w:rFonts w:ascii="Times New Roman" w:hAnsi="Times New Roman" w:cs="Times New Roman"/>
+        </w:rPr>
+        <w:t xml:space="preserve"> a bigger variance in the French butter prices compared to the </w:t>
       </w:r>
       <w:r>
         <w:rPr>
@@ -5343,7 +5749,31 @@
           <w:spacing w:val="-1"/>
           <w:shd w:val="clear" w:color="auto" w:fill="FFFFFF"/>
         </w:rPr>
-        <w:t>Q Q or Quantile-Quantile Plot</w:t>
+        <w:t xml:space="preserve">Q </w:t>
+      </w:r>
+      <w:proofErr w:type="spellStart"/>
+      <w:r>
+        <w:rPr>
+          <w:rStyle w:val="Strong"/>
+          <w:rFonts w:ascii="Times New Roman" w:hAnsi="Times New Roman" w:cs="Times New Roman"/>
+          <w:b w:val="0"/>
+          <w:bCs w:val="0"/>
+          <w:spacing w:val="-1"/>
+          <w:shd w:val="clear" w:color="auto" w:fill="FFFFFF"/>
+        </w:rPr>
+        <w:t>Q</w:t>
+      </w:r>
+      <w:proofErr w:type="spellEnd"/>
+      <w:r>
+        <w:rPr>
+          <w:rStyle w:val="Strong"/>
+          <w:rFonts w:ascii="Times New Roman" w:hAnsi="Times New Roman" w:cs="Times New Roman"/>
+          <w:b w:val="0"/>
+          <w:bCs w:val="0"/>
+          <w:spacing w:val="-1"/>
+          <w:shd w:val="clear" w:color="auto" w:fill="FFFFFF"/>
+        </w:rPr>
+        <w:t xml:space="preserve"> or Quantile-Quantile Plot</w:t>
       </w:r>
       <w:r>
         <w:rPr>
@@ -5945,6 +6375,7 @@
                 <w:szCs w:val="22"/>
               </w:rPr>
             </w:pPr>
+            <w:proofErr w:type="spellStart"/>
             <w:r>
               <w:rPr>
                 <w:rStyle w:val="Strong"/>
@@ -5953,7 +6384,18 @@
                 <w:sz w:val="22"/>
                 <w:szCs w:val="22"/>
               </w:rPr>
-              <w:t>Levene Test</w:t>
+              <w:t>Levene</w:t>
+            </w:r>
+            <w:proofErr w:type="spellEnd"/>
+            <w:r>
+              <w:rPr>
+                <w:rStyle w:val="Strong"/>
+                <w:rFonts w:ascii="Times New Roman" w:hAnsi="Times New Roman" w:cs="Times New Roman"/>
+                <w:color w:val="auto"/>
+                <w:sz w:val="22"/>
+                <w:szCs w:val="22"/>
+              </w:rPr>
+              <w:t xml:space="preserve"> Test</w:t>
             </w:r>
           </w:p>
           <w:p>
@@ -6422,8 +6864,18 @@
                 <w:b/>
                 <w:bCs/>
               </w:rPr>
-              <w:t>T-Test, one  populations</w:t>
+              <w:t xml:space="preserve">T-Test, </w:t>
             </w:r>
+            <w:proofErr w:type="gramStart"/>
+            <w:r>
+              <w:rPr>
+                <w:rFonts w:ascii="Times New Roman" w:hAnsi="Times New Roman" w:cs="Times New Roman"/>
+                <w:b/>
+                <w:bCs/>
+              </w:rPr>
+              <w:t>one  populations</w:t>
+            </w:r>
+            <w:proofErr w:type="gramEnd"/>
           </w:p>
         </w:tc>
         <w:tc>
@@ -6432,7 +6884,15 @@
           </w:tcPr>
           <w:p>
             <w:r>
-              <w:t>#H0 : u = 500</w:t>
+              <w:t>#H</w:t>
+            </w:r>
+            <w:proofErr w:type="gramStart"/>
+            <w:r>
+              <w:t>0 :</w:t>
+            </w:r>
+            <w:proofErr w:type="gramEnd"/>
+            <w:r>
+              <w:t xml:space="preserve"> u = 500</w:t>
             </w:r>
           </w:p>
           <w:p>
@@ -6441,7 +6901,15 @@
               <w:ind w:left="0"/>
             </w:pPr>
             <w:r>
-              <w:t>#H1 : u =!500</w:t>
+              <w:t>#H</w:t>
+            </w:r>
+            <w:proofErr w:type="gramStart"/>
+            <w:r>
+              <w:t>1 :</w:t>
+            </w:r>
+            <w:proofErr w:type="gramEnd"/>
+            <w:r>
+              <w:t xml:space="preserve"> u =!500</w:t>
             </w:r>
           </w:p>
         </w:tc>
@@ -6529,11 +6997,20 @@
             <w:r>
               <w:t xml:space="preserve">Accept the Ho that the average </w:t>
             </w:r>
+            <w:proofErr w:type="spellStart"/>
             <w:r>
-              <w:t xml:space="preserve">irish </w:t>
+              <w:t>irish</w:t>
+            </w:r>
+            <w:proofErr w:type="spellEnd"/>
+            <w:r>
+              <w:t xml:space="preserve"> </w:t>
             </w:r>
             <w:r>
-              <w:t xml:space="preserve">butter prices are </w:t>
+              <w:t xml:space="preserve">butter prices </w:t>
+            </w:r>
+            <w:r>
+              <w:lastRenderedPageBreak/>
+              <w:t xml:space="preserve">are </w:t>
             </w:r>
             <w:r>
               <w:t>not 500 euro /100kg</w:t>
@@ -6669,8 +7146,15 @@
               <w:pStyle w:val="ListParagraph"/>
               <w:ind w:left="0"/>
             </w:pPr>
+            <w:proofErr w:type="spellStart"/>
+            <w:proofErr w:type="gramStart"/>
             <w:r>
-              <w:t>Its says accept but we know this should be reject</w:t>
+              <w:t>Its</w:t>
+            </w:r>
+            <w:proofErr w:type="spellEnd"/>
+            <w:proofErr w:type="gramEnd"/>
+            <w:r>
+              <w:t xml:space="preserve"> says accept but we know this should be reject</w:t>
             </w:r>
           </w:p>
         </w:tc>
@@ -6823,8 +7307,13 @@
                 <w:bCs w:val="0"/>
               </w:rPr>
             </w:pPr>
+            <w:proofErr w:type="gramStart"/>
             <w:r>
-              <w:t>( NON Parametric)</w:t>
+              <w:t>( NON</w:t>
+            </w:r>
+            <w:proofErr w:type="gramEnd"/>
+            <w:r>
+              <w:t xml:space="preserve"> Parametric)</w:t>
             </w:r>
           </w:p>
         </w:tc>
@@ -6956,8 +7445,13 @@
                 <w:bCs w:val="0"/>
               </w:rPr>
             </w:pPr>
+            <w:proofErr w:type="gramStart"/>
             <w:r>
-              <w:t>( NON Parametric)</w:t>
+              <w:t>( NON</w:t>
+            </w:r>
+            <w:proofErr w:type="gramEnd"/>
+            <w:r>
+              <w:t xml:space="preserve"> Parametric)</w:t>
             </w:r>
           </w:p>
         </w:tc>
@@ -7007,8 +7501,13 @@
             </w:r>
           </w:p>
           <w:p>
+            <w:proofErr w:type="gramStart"/>
             <w:r>
-              <w:t>( NON Parametric)</w:t>
+              <w:t>( NON</w:t>
+            </w:r>
+            <w:proofErr w:type="gramEnd"/>
+            <w:r>
+              <w:t xml:space="preserve"> Parametric)</w:t>
             </w:r>
           </w:p>
         </w:tc>
@@ -7214,7 +7713,29 @@
           <w:i/>
           <w:iCs/>
         </w:rPr>
-        <w:t xml:space="preserve">Data Preprocessing </w:t>
+        <w:t xml:space="preserve">Data </w:t>
+      </w:r>
+      <w:proofErr w:type="spellStart"/>
+      <w:r>
+        <w:rPr>
+          <w:rFonts w:ascii="Times New Roman" w:hAnsi="Times New Roman" w:cs="Times New Roman"/>
+          <w:b/>
+          <w:bCs/>
+          <w:i/>
+          <w:iCs/>
+        </w:rPr>
+        <w:t>Preprocessing</w:t>
+      </w:r>
+      <w:proofErr w:type="spellEnd"/>
+      <w:r>
+        <w:rPr>
+          <w:rFonts w:ascii="Times New Roman" w:hAnsi="Times New Roman" w:cs="Times New Roman"/>
+          <w:b/>
+          <w:bCs/>
+          <w:i/>
+          <w:iCs/>
+        </w:rPr>
+        <w:t xml:space="preserve"> </w:t>
       </w:r>
       <w:r>
         <w:rPr>
@@ -7449,7 +7970,23 @@
           <w:sz w:val="22"/>
           <w:szCs w:val="22"/>
         </w:rPr>
-        <w:t>Split the data into training and test sets in Python using scikit-learn’s built-in train_test_</w:t>
+        <w:t>Split the data into training and test sets in Python using scikit-</w:t>
+      </w:r>
+      <w:proofErr w:type="spellStart"/>
+      <w:r>
+        <w:rPr>
+          <w:sz w:val="22"/>
+          <w:szCs w:val="22"/>
+        </w:rPr>
+        <w:t>learn’s</w:t>
+      </w:r>
+      <w:proofErr w:type="spellEnd"/>
+      <w:r>
+        <w:rPr>
+          <w:sz w:val="22"/>
+          <w:szCs w:val="22"/>
+        </w:rPr>
+        <w:t xml:space="preserve"> built-in train_test_</w:t>
       </w:r>
       <w:r>
         <w:rPr>
@@ -7564,6 +8101,7 @@
           <w:szCs w:val="22"/>
           <w:lang w:eastAsia="en-US"/>
         </w:rPr>
+        <w:lastRenderedPageBreak/>
         <w:t>7.0</w:t>
       </w:r>
       <w:r>
@@ -7644,8 +8182,19 @@
           <w:szCs w:val="22"/>
           <w:lang w:eastAsia="en-US"/>
         </w:rPr>
-        <w:t>Reference notebook – Machine Learning.ipynb</w:t>
-      </w:r>
+        <w:t xml:space="preserve">Reference notebook – Machine </w:t>
+      </w:r>
+      <w:proofErr w:type="spellStart"/>
+      <w:r>
+        <w:rPr>
+          <w:rFonts w:ascii="Times New Roman" w:hAnsi="Times New Roman" w:cs="Times New Roman"/>
+          <w:sz w:val="22"/>
+          <w:szCs w:val="22"/>
+          <w:lang w:eastAsia="en-US"/>
+        </w:rPr>
+        <w:t>Learning.ipynb</w:t>
+      </w:r>
+      <w:proofErr w:type="spellEnd"/>
     </w:p>
     <w:p>
       <w:pPr>
@@ -7911,15 +8460,27 @@
           <w:szCs w:val="22"/>
         </w:rPr>
       </w:pPr>
-      <w:r>
-        <w:rPr>
-          <w:rFonts w:ascii="Times New Roman" w:hAnsi="Times New Roman" w:cs="Times New Roman"/>
-          <w:b/>
-          <w:bCs/>
-          <w:sz w:val="22"/>
-          <w:szCs w:val="22"/>
-        </w:rPr>
-        <w:t>SciKit-Learn Algorithm – Linear Regression (Supervised)</w:t>
+      <w:proofErr w:type="spellStart"/>
+      <w:r>
+        <w:rPr>
+          <w:rFonts w:ascii="Times New Roman" w:hAnsi="Times New Roman" w:cs="Times New Roman"/>
+          <w:b/>
+          <w:bCs/>
+          <w:sz w:val="22"/>
+          <w:szCs w:val="22"/>
+        </w:rPr>
+        <w:t>SciKit</w:t>
+      </w:r>
+      <w:proofErr w:type="spellEnd"/>
+      <w:r>
+        <w:rPr>
+          <w:rFonts w:ascii="Times New Roman" w:hAnsi="Times New Roman" w:cs="Times New Roman"/>
+          <w:b/>
+          <w:bCs/>
+          <w:sz w:val="22"/>
+          <w:szCs w:val="22"/>
+        </w:rPr>
+        <w:t>-Learn Algorithm – Linear Regression (Supervised)</w:t>
       </w:r>
       <w:r>
         <w:rPr>
@@ -8407,6 +8968,7 @@
         </w:rPr>
         <w:t>Cross validation was analysis but the R</w:t>
       </w:r>
+      <w:proofErr w:type="gramStart"/>
       <w:r>
         <w:rPr>
           <w:sz w:val="22"/>
@@ -8420,7 +8982,15 @@
           <w:sz w:val="22"/>
           <w:szCs w:val="22"/>
         </w:rPr>
-        <w:t>decreased with the increased in subplot data.</w:t>
+        <w:t>decreased</w:t>
+      </w:r>
+      <w:proofErr w:type="gramEnd"/>
+      <w:r>
+        <w:rPr>
+          <w:sz w:val="22"/>
+          <w:szCs w:val="22"/>
+        </w:rPr>
+        <w:t xml:space="preserve"> with the increased in subplot data.</w:t>
       </w:r>
     </w:p>
     <w:tbl>
@@ -8980,6 +9550,7 @@
                 <w:szCs w:val="22"/>
               </w:rPr>
             </w:pPr>
+            <w:proofErr w:type="spellStart"/>
             <w:r>
               <w:rPr>
                 <w:sz w:val="22"/>
@@ -8987,6 +9558,7 @@
               </w:rPr>
               <w:t>BayessianRidge</w:t>
             </w:r>
+            <w:proofErr w:type="spellEnd"/>
           </w:p>
         </w:tc>
         <w:tc>
@@ -9225,6 +9797,7 @@
           <w:szCs w:val="24"/>
         </w:rPr>
       </w:pPr>
+      <w:proofErr w:type="spellStart"/>
       <w:r>
         <w:rPr>
           <w:rFonts w:ascii="Times New Roman" w:hAnsi="Times New Roman" w:cs="Times New Roman"/>
@@ -9234,7 +9807,18 @@
           <w:szCs w:val="24"/>
         </w:rPr>
         <w:lastRenderedPageBreak/>
-        <w:t xml:space="preserve">SciKit-Learn Algorithm – </w:t>
+        <w:t>SciKit</w:t>
+      </w:r>
+      <w:proofErr w:type="spellEnd"/>
+      <w:r>
+        <w:rPr>
+          <w:rFonts w:ascii="Times New Roman" w:hAnsi="Times New Roman" w:cs="Times New Roman"/>
+          <w:b/>
+          <w:bCs/>
+          <w:sz w:val="24"/>
+          <w:szCs w:val="24"/>
+        </w:rPr>
+        <w:t xml:space="preserve">-Learn Algorithm – </w:t>
       </w:r>
       <w:r>
         <w:rPr>
@@ -9609,6 +10193,7 @@
           <w:szCs w:val="24"/>
         </w:rPr>
       </w:pPr>
+      <w:proofErr w:type="spellStart"/>
       <w:r>
         <w:rPr>
           <w:rFonts w:ascii="Times New Roman" w:hAnsi="Times New Roman" w:cs="Times New Roman"/>
@@ -9617,7 +10202,18 @@
           <w:sz w:val="24"/>
           <w:szCs w:val="24"/>
         </w:rPr>
-        <w:t xml:space="preserve">SciKit-Learn Algorithm – </w:t>
+        <w:t>SciKit</w:t>
+      </w:r>
+      <w:proofErr w:type="spellEnd"/>
+      <w:r>
+        <w:rPr>
+          <w:rFonts w:ascii="Times New Roman" w:hAnsi="Times New Roman" w:cs="Times New Roman"/>
+          <w:b/>
+          <w:bCs/>
+          <w:sz w:val="24"/>
+          <w:szCs w:val="24"/>
+        </w:rPr>
+        <w:t xml:space="preserve">-Learn Algorithm – </w:t>
       </w:r>
       <w:r>
         <w:rPr>
@@ -9747,7 +10343,25 @@
           <w:rFonts w:ascii="Times New Roman" w:eastAsia="Times New Roman" w:hAnsi="Times New Roman" w:cs="Times New Roman"/>
           <w:lang w:eastAsia="en-IE"/>
         </w:rPr>
-        <w:t xml:space="preserve"> and overfitting isn’t a issue</w:t>
+        <w:t xml:space="preserve"> and overfitting isn’t </w:t>
+      </w:r>
+      <w:proofErr w:type="spellStart"/>
+      <w:proofErr w:type="gramStart"/>
+      <w:r>
+        <w:rPr>
+          <w:rFonts w:ascii="Times New Roman" w:eastAsia="Times New Roman" w:hAnsi="Times New Roman" w:cs="Times New Roman"/>
+          <w:lang w:eastAsia="en-IE"/>
+        </w:rPr>
+        <w:t>a</w:t>
+      </w:r>
+      <w:proofErr w:type="spellEnd"/>
+      <w:proofErr w:type="gramEnd"/>
+      <w:r>
+        <w:rPr>
+          <w:rFonts w:ascii="Times New Roman" w:eastAsia="Times New Roman" w:hAnsi="Times New Roman" w:cs="Times New Roman"/>
+          <w:lang w:eastAsia="en-IE"/>
+        </w:rPr>
+        <w:t xml:space="preserve"> issue</w:t>
       </w:r>
     </w:p>
     <w:p>
@@ -10242,7 +10856,27 @@
           <w:szCs w:val="22"/>
           <w:lang w:eastAsia="en-US"/>
         </w:rPr>
-        <w:t xml:space="preserve"> when running my notebook referenced above , I c</w:t>
+        <w:t xml:space="preserve"> when running my notebook referenced </w:t>
+      </w:r>
+      <w:proofErr w:type="gramStart"/>
+      <w:r>
+        <w:rPr>
+          <w:rFonts w:ascii="Times New Roman" w:hAnsi="Times New Roman" w:cs="Times New Roman"/>
+          <w:sz w:val="22"/>
+          <w:szCs w:val="22"/>
+          <w:lang w:eastAsia="en-US"/>
+        </w:rPr>
+        <w:t>above ,</w:t>
+      </w:r>
+      <w:proofErr w:type="gramEnd"/>
+      <w:r>
+        <w:rPr>
+          <w:rFonts w:ascii="Times New Roman" w:hAnsi="Times New Roman" w:cs="Times New Roman"/>
+          <w:sz w:val="22"/>
+          <w:szCs w:val="22"/>
+          <w:lang w:eastAsia="en-US"/>
+        </w:rPr>
+        <w:t xml:space="preserve"> I c</w:t>
       </w:r>
       <w:r>
         <w:rPr>
@@ -10755,6 +11389,7 @@
         </w:rPr>
         <w:t xml:space="preserve">Notebook: </w:t>
       </w:r>
+      <w:proofErr w:type="spellStart"/>
       <w:r>
         <w:rPr>
           <w:rFonts w:ascii="Times New Roman" w:hAnsi="Times New Roman" w:cs="Times New Roman"/>
@@ -10764,8 +11399,9 @@
           <w:szCs w:val="22"/>
           <w:lang w:eastAsia="en-US"/>
         </w:rPr>
-        <w:t xml:space="preserve">DashboardTrial 1 and DashboardTrail </w:t>
-      </w:r>
+        <w:t>DashboardTrial</w:t>
+      </w:r>
+      <w:proofErr w:type="spellEnd"/>
       <w:r>
         <w:rPr>
           <w:rFonts w:ascii="Times New Roman" w:hAnsi="Times New Roman" w:cs="Times New Roman"/>
@@ -10775,8 +11411,56 @@
           <w:szCs w:val="22"/>
           <w:lang w:eastAsia="en-US"/>
         </w:rPr>
-        <w:t>2. ipynb</w:t>
-      </w:r>
+        <w:t xml:space="preserve"> 1 and </w:t>
+      </w:r>
+      <w:proofErr w:type="spellStart"/>
+      <w:r>
+        <w:rPr>
+          <w:rFonts w:ascii="Times New Roman" w:hAnsi="Times New Roman" w:cs="Times New Roman"/>
+          <w:b/>
+          <w:bCs/>
+          <w:sz w:val="22"/>
+          <w:szCs w:val="22"/>
+          <w:lang w:eastAsia="en-US"/>
+        </w:rPr>
+        <w:t>DashboardTrail</w:t>
+      </w:r>
+      <w:proofErr w:type="spellEnd"/>
+      <w:r>
+        <w:rPr>
+          <w:rFonts w:ascii="Times New Roman" w:hAnsi="Times New Roman" w:cs="Times New Roman"/>
+          <w:b/>
+          <w:bCs/>
+          <w:sz w:val="22"/>
+          <w:szCs w:val="22"/>
+          <w:lang w:eastAsia="en-US"/>
+        </w:rPr>
+        <w:t xml:space="preserve"> </w:t>
+      </w:r>
+      <w:r>
+        <w:rPr>
+          <w:rFonts w:ascii="Times New Roman" w:hAnsi="Times New Roman" w:cs="Times New Roman"/>
+          <w:b/>
+          <w:bCs/>
+          <w:sz w:val="22"/>
+          <w:szCs w:val="22"/>
+          <w:lang w:eastAsia="en-US"/>
+        </w:rPr>
+        <w:t xml:space="preserve">2. </w:t>
+      </w:r>
+      <w:proofErr w:type="spellStart"/>
+      <w:r>
+        <w:rPr>
+          <w:rFonts w:ascii="Times New Roman" w:hAnsi="Times New Roman" w:cs="Times New Roman"/>
+          <w:b/>
+          <w:bCs/>
+          <w:sz w:val="22"/>
+          <w:szCs w:val="22"/>
+          <w:lang w:eastAsia="en-US"/>
+        </w:rPr>
+        <w:t>ipynb</w:t>
+      </w:r>
+      <w:proofErr w:type="spellEnd"/>
     </w:p>
     <w:p>
       <w:pPr>
@@ -11610,7 +12294,27 @@
           <w:sz w:val="20"/>
           <w:szCs w:val="20"/>
         </w:rPr>
-        <w:t>Sat May 28 2022 - 07:00</w:t>
+        <w:t>Sat May 28</w:t>
+      </w:r>
+      <w:proofErr w:type="gramStart"/>
+      <w:r>
+        <w:rPr>
+          <w:rFonts w:ascii="Roboto" w:hAnsi="Roboto"/>
+          <w:color w:val="575757"/>
+          <w:sz w:val="20"/>
+          <w:szCs w:val="20"/>
+        </w:rPr>
+        <w:t xml:space="preserve"> 2022</w:t>
+      </w:r>
+      <w:proofErr w:type="gramEnd"/>
+      <w:r>
+        <w:rPr>
+          <w:rFonts w:ascii="Roboto" w:hAnsi="Roboto"/>
+          <w:color w:val="575757"/>
+          <w:sz w:val="20"/>
+          <w:szCs w:val="20"/>
+        </w:rPr>
+        <w:t xml:space="preserve"> - 07:00</w:t>
       </w:r>
     </w:p>
     <w:p>
@@ -11627,8 +12331,18 @@
         <w:spacing w:after="80" w:line="240" w:lineRule="auto"/>
         <w:textAlignment w:val="baseline"/>
       </w:pPr>
-      <w:r>
-        <w:t>Hansen,B.G, 2020</w:t>
+      <w:proofErr w:type="spellStart"/>
+      <w:proofErr w:type="gramStart"/>
+      <w:r>
+        <w:t>Hansen,B</w:t>
+      </w:r>
+      <w:proofErr w:type="gramEnd"/>
+      <w:r>
+        <w:t>.G</w:t>
+      </w:r>
+      <w:proofErr w:type="spellEnd"/>
+      <w:r>
+        <w:t>, 2020</w:t>
       </w:r>
       <w:r>
         <w:t xml:space="preserve">, </w:t>
@@ -11763,8 +12477,13 @@
         <w:jc w:val="both"/>
         <w:textAlignment w:val="baseline"/>
       </w:pPr>
-      <w:r>
-        <w:t>Burkov A</w:t>
+      <w:proofErr w:type="spellStart"/>
+      <w:r>
+        <w:t>Burkov</w:t>
+      </w:r>
+      <w:proofErr w:type="spellEnd"/>
+      <w:r>
+        <w:t xml:space="preserve"> A</w:t>
       </w:r>
       <w:r>
         <w:t xml:space="preserve">. </w:t>
@@ -11792,7 +12511,15 @@
         <w:t>nd</w:t>
       </w:r>
       <w:r>
-        <w:t xml:space="preserve"> Edition, Smauer Freeman.</w:t>
+        <w:t xml:space="preserve"> Edition, </w:t>
+      </w:r>
+      <w:proofErr w:type="spellStart"/>
+      <w:r>
+        <w:t>Smauer</w:t>
+      </w:r>
+      <w:proofErr w:type="spellEnd"/>
+      <w:r>
+        <w:t xml:space="preserve"> Freeman.</w:t>
       </w:r>
     </w:p>
     <w:p>
@@ -11809,14 +12536,27 @@
         <w:spacing w:after="80" w:line="240" w:lineRule="auto"/>
         <w:textAlignment w:val="baseline"/>
       </w:pPr>
-      <w:r>
-        <w:t>Cormen T</w:t>
+      <w:proofErr w:type="spellStart"/>
+      <w:r>
+        <w:t>Cormen</w:t>
+      </w:r>
+      <w:proofErr w:type="spellEnd"/>
+      <w:r>
+        <w:t xml:space="preserve"> T</w:t>
       </w:r>
       <w:r>
         <w:t>.</w:t>
       </w:r>
       <w:r>
-        <w:t>H, Leiserson C.E, Rivest R.L</w:t>
+        <w:t xml:space="preserve">H, </w:t>
+      </w:r>
+      <w:proofErr w:type="spellStart"/>
+      <w:r>
+        <w:t>Leiserson</w:t>
+      </w:r>
+      <w:proofErr w:type="spellEnd"/>
+      <w:r>
+        <w:t xml:space="preserve"> C.E, Rivest R.L</w:t>
       </w:r>
       <w:r>
         <w:t xml:space="preserve"> </w:t>
@@ -11831,10 +12571,21 @@
         <w:rPr>
           <w:i/>
         </w:rPr>
-        <w:t xml:space="preserve">Introduction to Algorithms </w:t>
-      </w:r>
-      <w:r>
-        <w:t>, 3</w:t>
+        <w:t xml:space="preserve">Introduction to </w:t>
+      </w:r>
+      <w:proofErr w:type="gramStart"/>
+      <w:r>
+        <w:rPr>
+          <w:i/>
+        </w:rPr>
+        <w:t xml:space="preserve">Algorithms </w:t>
+      </w:r>
+      <w:r>
+        <w:t>,</w:t>
+      </w:r>
+      <w:proofErr w:type="gramEnd"/>
+      <w:r>
+        <w:t xml:space="preserve"> 3</w:t>
       </w:r>
       <w:r>
         <w:rPr>
@@ -11893,7 +12644,15 @@
         <w:textAlignment w:val="baseline"/>
       </w:pPr>
       <w:r>
-        <w:t>Exploratory Data Analysis , available at ,</w:t>
+        <w:t xml:space="preserve">Exploratory Data </w:t>
+      </w:r>
+      <w:proofErr w:type="gramStart"/>
+      <w:r>
+        <w:t>Analysis ,</w:t>
+      </w:r>
+      <w:proofErr w:type="gramEnd"/>
+      <w:r>
+        <w:t xml:space="preserve"> available at ,</w:t>
       </w:r>
       <w:hyperlink r:id="rId23" w:history="1">
         <w:r>
@@ -11945,7 +12704,17 @@
         <w:textAlignment w:val="baseline"/>
       </w:pPr>
       <w:r>
-        <w:t>Pearson K.Ronald, 2018, Exploratory Data Analysis using R, CRC Press</w:t>
+        <w:t xml:space="preserve">Pearson </w:t>
+      </w:r>
+      <w:proofErr w:type="spellStart"/>
+      <w:proofErr w:type="gramStart"/>
+      <w:r>
+        <w:t>K.Ronald</w:t>
+      </w:r>
+      <w:proofErr w:type="spellEnd"/>
+      <w:proofErr w:type="gramEnd"/>
+      <w:r>
+        <w:t>, 2018, Exploratory Data Analysis using R, CRC Press</w:t>
       </w:r>
     </w:p>
     <w:p>
@@ -11963,7 +12732,15 @@
         <w:textAlignment w:val="baseline"/>
       </w:pPr>
       <w:r>
-        <w:t>Chen C, Härdle, W, Unwin A, 2008, Handbook of Data Visualisation, Springer-Verlag</w:t>
+        <w:t xml:space="preserve">Chen C, </w:t>
+      </w:r>
+      <w:proofErr w:type="spellStart"/>
+      <w:r>
+        <w:t>Härdle</w:t>
+      </w:r>
+      <w:proofErr w:type="spellEnd"/>
+      <w:r>
+        <w:t>, W, Unwin A, 2008, Handbook of Data Visualisation, Springer-Verlag</w:t>
       </w:r>
     </w:p>
     <w:p>
@@ -11981,7 +12758,15 @@
         <w:textAlignment w:val="baseline"/>
       </w:pPr>
       <w:r>
-        <w:t xml:space="preserve">Missing Data , available at , </w:t>
+        <w:t xml:space="preserve">Missing </w:t>
+      </w:r>
+      <w:proofErr w:type="gramStart"/>
+      <w:r>
+        <w:t>Data ,</w:t>
+      </w:r>
+      <w:proofErr w:type="gramEnd"/>
+      <w:r>
+        <w:t xml:space="preserve"> available at , </w:t>
       </w:r>
       <w:hyperlink r:id="rId25" w:history="1">
         <w:r>
@@ -12006,17 +12791,40 @@
         <w:spacing w:after="80" w:line="240" w:lineRule="auto"/>
         <w:textAlignment w:val="baseline"/>
       </w:pPr>
-      <w:r>
-        <w:t>dtypes conversion, available at ,</w:t>
-      </w:r>
-      <w:hyperlink r:id="rId26" w:history="1">
-        <w:r>
-          <w:rPr>
-            <w:rStyle w:val="Hyperlink"/>
-          </w:rPr>
-          <w:t>https://flexiple.com/python/float-to-int-python/</w:t>
-        </w:r>
-      </w:hyperlink>
+      <w:proofErr w:type="spellStart"/>
+      <w:r>
+        <w:t>dtypes</w:t>
+      </w:r>
+      <w:proofErr w:type="spellEnd"/>
+      <w:r>
+        <w:t xml:space="preserve"> conversion, available </w:t>
+      </w:r>
+      <w:proofErr w:type="gramStart"/>
+      <w:r>
+        <w:t>at ,</w:t>
+      </w:r>
+      <w:proofErr w:type="gramEnd"/>
+      <w:r>
+        <w:fldChar w:fldCharType="begin"/>
+      </w:r>
+      <w:r>
+        <w:instrText xml:space="preserve"> HYPERLINK "https://flexiple.com/python/float-to-int-python/" </w:instrText>
+      </w:r>
+      <w:r>
+        <w:fldChar w:fldCharType="separate"/>
+      </w:r>
+      <w:r>
+        <w:rPr>
+          <w:rStyle w:val="Hyperlink"/>
+        </w:rPr>
+        <w:t>https://flexiple.com/python/float-to-int-python/</w:t>
+      </w:r>
+      <w:r>
+        <w:rPr>
+          <w:rStyle w:val="Hyperlink"/>
+        </w:rPr>
+        <w:fldChar w:fldCharType="end"/>
+      </w:r>
     </w:p>
     <w:p>
       <w:pPr>
@@ -12033,7 +12841,17 @@
         <w:textAlignment w:val="baseline"/>
       </w:pPr>
       <w:r>
-        <w:t>Weiss. A,Neil, 2017,Introductory Statistics, Pearson</w:t>
+        <w:t xml:space="preserve">Weiss. </w:t>
+      </w:r>
+      <w:proofErr w:type="spellStart"/>
+      <w:proofErr w:type="gramStart"/>
+      <w:r>
+        <w:t>A,Neil</w:t>
+      </w:r>
+      <w:proofErr w:type="spellEnd"/>
+      <w:proofErr w:type="gramEnd"/>
+      <w:r>
+        <w:t>, 2017,Introductory Statistics, Pearson</w:t>
       </w:r>
     </w:p>
     <w:p>
@@ -12051,9 +12869,17 @@
         <w:textAlignment w:val="baseline"/>
       </w:pPr>
       <w:r>
-        <w:t xml:space="preserve">Normal Distribution, available at , </w:t>
-      </w:r>
-      <w:hyperlink r:id="rId27" w:history="1">
+        <w:t xml:space="preserve">Normal Distribution, available </w:t>
+      </w:r>
+      <w:proofErr w:type="gramStart"/>
+      <w:r>
+        <w:t>at ,</w:t>
+      </w:r>
+      <w:proofErr w:type="gramEnd"/>
+      <w:r>
+        <w:t xml:space="preserve"> </w:t>
+      </w:r>
+      <w:hyperlink r:id="rId26" w:history="1">
         <w:r>
           <w:rPr>
             <w:rStyle w:val="Hyperlink"/>
@@ -12077,9 +12903,17 @@
         <w:textAlignment w:val="baseline"/>
       </w:pPr>
       <w:r>
-        <w:t xml:space="preserve">Data visualisation ,available at , </w:t>
-      </w:r>
-      <w:hyperlink r:id="rId28" w:history="1">
+        <w:t xml:space="preserve">Data </w:t>
+      </w:r>
+      <w:proofErr w:type="gramStart"/>
+      <w:r>
+        <w:t>visualisation ,available</w:t>
+      </w:r>
+      <w:proofErr w:type="gramEnd"/>
+      <w:r>
+        <w:t xml:space="preserve"> at , </w:t>
+      </w:r>
+      <w:hyperlink r:id="rId27" w:history="1">
         <w:r>
           <w:rPr>
             <w:rStyle w:val="Hyperlink"/>
@@ -12102,10 +12936,15 @@
         <w:spacing w:after="80" w:line="240" w:lineRule="auto"/>
         <w:textAlignment w:val="baseline"/>
       </w:pPr>
-      <w:r>
-        <w:t>Outliers ,available at ,</w:t>
-      </w:r>
-      <w:hyperlink r:id="rId29" w:history="1">
+      <w:proofErr w:type="gramStart"/>
+      <w:r>
+        <w:t>Outliers ,available</w:t>
+      </w:r>
+      <w:proofErr w:type="gramEnd"/>
+      <w:r>
+        <w:t xml:space="preserve"> at ,</w:t>
+      </w:r>
+      <w:hyperlink r:id="rId28" w:history="1">
         <w:r>
           <w:rPr>
             <w:rStyle w:val="Hyperlink"/>
@@ -12129,9 +12968,17 @@
         <w:textAlignment w:val="baseline"/>
       </w:pPr>
       <w:r>
-        <w:t xml:space="preserve">Removing Outliers , available at </w:t>
-      </w:r>
-      <w:hyperlink r:id="rId30" w:history="1">
+        <w:t xml:space="preserve">Removing </w:t>
+      </w:r>
+      <w:proofErr w:type="gramStart"/>
+      <w:r>
+        <w:t>Outliers ,</w:t>
+      </w:r>
+      <w:proofErr w:type="gramEnd"/>
+      <w:r>
+        <w:t xml:space="preserve"> available at </w:t>
+      </w:r>
+      <w:hyperlink r:id="rId29" w:history="1">
         <w:r>
           <w:rPr>
             <w:rStyle w:val="Hyperlink"/>
@@ -12155,9 +13002,17 @@
         <w:textAlignment w:val="baseline"/>
       </w:pPr>
       <w:r>
-        <w:t xml:space="preserve">Normalisation vs Standardization , available at </w:t>
-      </w:r>
-      <w:hyperlink r:id="rId31" w:history="1">
+        <w:t xml:space="preserve">Normalisation vs </w:t>
+      </w:r>
+      <w:proofErr w:type="gramStart"/>
+      <w:r>
+        <w:t>Standardization ,</w:t>
+      </w:r>
+      <w:proofErr w:type="gramEnd"/>
+      <w:r>
+        <w:t xml:space="preserve"> available at </w:t>
+      </w:r>
+      <w:hyperlink r:id="rId30" w:history="1">
         <w:r>
           <w:rPr>
             <w:rStyle w:val="Hyperlink"/>
@@ -12183,7 +13038,7 @@
       <w:r>
         <w:t xml:space="preserve">Splitting the data , available at </w:t>
       </w:r>
-      <w:hyperlink r:id="rId32" w:history="1">
+      <w:hyperlink r:id="rId31" w:history="1">
         <w:r>
           <w:rPr>
             <w:rStyle w:val="Hyperlink"/>
@@ -12207,9 +13062,17 @@
         <w:textAlignment w:val="baseline"/>
       </w:pPr>
       <w:r>
-        <w:t xml:space="preserve">Splitting the data , available at </w:t>
-      </w:r>
-      <w:hyperlink r:id="rId33" w:history="1">
+        <w:t xml:space="preserve">Splitting the </w:t>
+      </w:r>
+      <w:proofErr w:type="gramStart"/>
+      <w:r>
+        <w:t>data ,</w:t>
+      </w:r>
+      <w:proofErr w:type="gramEnd"/>
+      <w:r>
+        <w:t xml:space="preserve"> available at </w:t>
+      </w:r>
+      <w:hyperlink r:id="rId32" w:history="1">
         <w:r>
           <w:rPr>
             <w:rStyle w:val="Hyperlink"/>
@@ -12235,12 +13098,40 @@
       <w:r>
         <w:t xml:space="preserve">KNN Algorithm, available at </w:t>
       </w:r>
-      <w:hyperlink r:id="rId34" w:history="1">
+      <w:hyperlink r:id="rId33" w:history="1">
         <w:r>
           <w:rPr>
             <w:rStyle w:val="Hyperlink"/>
           </w:rPr>
-          <w:t>, https://realpython.com/knn-python/, by Joos Korstanje  Apr 07, 2021</w:t>
+          <w:t xml:space="preserve">, https://realpython.com/knn-python/, by </w:t>
+        </w:r>
+        <w:proofErr w:type="spellStart"/>
+        <w:r>
+          <w:rPr>
+            <w:rStyle w:val="Hyperlink"/>
+          </w:rPr>
+          <w:t>Joos</w:t>
+        </w:r>
+        <w:proofErr w:type="spellEnd"/>
+        <w:r>
+          <w:rPr>
+            <w:rStyle w:val="Hyperlink"/>
+          </w:rPr>
+          <w:t xml:space="preserve"> </w:t>
+        </w:r>
+        <w:proofErr w:type="spellStart"/>
+        <w:r>
+          <w:rPr>
+            <w:rStyle w:val="Hyperlink"/>
+          </w:rPr>
+          <w:t>Korstanje</w:t>
+        </w:r>
+        <w:proofErr w:type="spellEnd"/>
+        <w:r>
+          <w:rPr>
+            <w:rStyle w:val="Hyperlink"/>
+          </w:rPr>
+          <w:t xml:space="preserve">  Apr 07, 2021</w:t>
         </w:r>
       </w:hyperlink>
     </w:p>
@@ -12261,11 +13152,11 @@
       <w:r>
         <w:t xml:space="preserve">KNN Algorithm ,available at , </w:t>
       </w:r>
-      <w:hyperlink r:id="rId35" w:history="1">
+      <w:hyperlink r:id="rId34" w:history="1">
         <w:r>
           <w:t xml:space="preserve"> </w:t>
         </w:r>
-        <w:hyperlink r:id="rId36" w:history="1">
+        <w:hyperlink r:id="rId35" w:history="1">
           <w:r>
             <w:rPr>
               <w:rStyle w:val="Hyperlink"/>
@@ -12299,12 +13190,26 @@
         <w:lastRenderedPageBreak/>
         <w:t xml:space="preserve">Linear Regression available at , </w:t>
       </w:r>
-      <w:hyperlink r:id="rId37" w:history="1">
+      <w:hyperlink r:id="rId36" w:history="1">
         <w:r>
           <w:rPr>
             <w:rStyle w:val="Hyperlink"/>
           </w:rPr>
-          <w:t>https://realpython.com/linear-regression-in-python/#simple-linear-regression-with-scikit-learn, by Mirko Stojiljković  Apr 15, 2019</w:t>
+          <w:t xml:space="preserve">https://realpython.com/linear-regression-in-python/#simple-linear-regression-with-scikit-learn, by Mirko </w:t>
+        </w:r>
+        <w:proofErr w:type="spellStart"/>
+        <w:r>
+          <w:rPr>
+            <w:rStyle w:val="Hyperlink"/>
+          </w:rPr>
+          <w:t>Stojiljković</w:t>
+        </w:r>
+        <w:proofErr w:type="spellEnd"/>
+        <w:r>
+          <w:rPr>
+            <w:rStyle w:val="Hyperlink"/>
+          </w:rPr>
+          <w:t xml:space="preserve">  Apr 15, 2019</w:t>
         </w:r>
       </w:hyperlink>
     </w:p>
@@ -12325,7 +13230,7 @@
       <w:r>
         <w:t xml:space="preserve">Linear Regression available at </w:t>
       </w:r>
-      <w:hyperlink r:id="rId38" w:history="1">
+      <w:hyperlink r:id="rId37" w:history="1">
         <w:r>
           <w:rPr>
             <w:rStyle w:val="Hyperlink"/>
@@ -12351,7 +13256,7 @@
       <w:r>
         <w:t xml:space="preserve">Linear Regression available at </w:t>
       </w:r>
-      <w:hyperlink r:id="rId39" w:history="1">
+      <w:hyperlink r:id="rId38" w:history="1">
         <w:r>
           <w:rPr>
             <w:rStyle w:val="Hyperlink"/>
@@ -12382,7 +13287,7 @@
       <w:r>
         <w:t xml:space="preserve">Linear Regression available at </w:t>
       </w:r>
-      <w:hyperlink r:id="rId40" w:history="1">
+      <w:hyperlink r:id="rId39" w:history="1">
         <w:r>
           <w:rPr>
             <w:rStyle w:val="Hyperlink"/>
@@ -12393,7 +13298,7 @@
       <w:r>
         <w:t xml:space="preserve"> Linear Regression available at  ,</w:t>
       </w:r>
-      <w:hyperlink r:id="rId41" w:history="1">
+      <w:hyperlink r:id="rId40" w:history="1">
         <w:r>
           <w:rPr>
             <w:rStyle w:val="Hyperlink"/>
@@ -12445,7 +13350,7 @@
         </w:rPr>
         <w:t xml:space="preserve"> </w:t>
       </w:r>
-      <w:hyperlink r:id="rId42" w:history="1">
+      <w:hyperlink r:id="rId41" w:history="1">
         <w:r>
           <w:rPr>
             <w:rStyle w:val="Hyperlink"/>
@@ -12477,7 +13382,7 @@
         </w:rPr>
         <w:t xml:space="preserve">Sentiment Analysis available at  </w:t>
       </w:r>
-      <w:hyperlink r:id="rId43" w:history="1">
+      <w:hyperlink r:id="rId42" w:history="1">
         <w:r>
           <w:rPr>
             <w:rStyle w:val="Hyperlink"/>
@@ -12509,7 +13414,14 @@
         <w:rPr>
           <w:rStyle w:val="Hyperlink"/>
         </w:rPr>
-        <w:t xml:space="preserve">Sentiment Analysis available  </w:t>
+        <w:t xml:space="preserve">Sentiment Analysis </w:t>
+      </w:r>
+      <w:proofErr w:type="gramStart"/>
+      <w:r>
+        <w:rPr>
+          <w:rStyle w:val="Hyperlink"/>
+        </w:rPr>
+        <w:t xml:space="preserve">available  </w:t>
       </w:r>
       <w:r>
         <w:rPr>
@@ -12519,6 +13431,7 @@
         </w:rPr>
         <w:t>https://towardsdatascience.com/how-to-do-a-sentiment-analysis-in-realtime-using-the-jupyter-notebook-kafka-and-nltk-4470aa8c3c30</w:t>
       </w:r>
+      <w:proofErr w:type="gramEnd"/>
     </w:p>
     <w:p>
       <w:pPr>
@@ -12540,13 +13453,21 @@
         </w:rPr>
         <w:t xml:space="preserve">Sentiment Analysis available  </w:t>
       </w:r>
-      <w:hyperlink r:id="rId44" w:history="1">
+      <w:hyperlink r:id="rId43" w:history="1">
         <w:r>
           <w:rPr>
             <w:rStyle w:val="Hyperlink"/>
           </w:rPr>
-          <w:t>What is Sentiment Analysis? - GeeksforGeeks</w:t>
+          <w:t xml:space="preserve">What is Sentiment Analysis? - </w:t>
         </w:r>
+        <w:proofErr w:type="spellStart"/>
+        <w:r>
+          <w:rPr>
+            <w:rStyle w:val="Hyperlink"/>
+          </w:rPr>
+          <w:t>GeeksforGeeks</w:t>
+        </w:r>
+        <w:proofErr w:type="spellEnd"/>
       </w:hyperlink>
     </w:p>
     <w:p>
@@ -12588,6 +13509,7 @@
         </w:rPr>
         <w:t xml:space="preserve">.0 </w:t>
       </w:r>
+      <w:proofErr w:type="gramStart"/>
       <w:r>
         <w:rPr>
           <w:rFonts w:ascii="Times New Roman" w:hAnsi="Times New Roman" w:cs="Times New Roman"/>
@@ -12600,12 +13522,29 @@
         <w:t xml:space="preserve"> </w:t>
       </w:r>
       <w:r>
-        <w:t xml:space="preserve">: </w:t>
-      </w:r>
-    </w:p>
-    <w:p>
-      <w:r>
-        <w:t>Dashboard : voila javascript error</w:t>
+        <w:t>:</w:t>
+      </w:r>
+      <w:proofErr w:type="gramEnd"/>
+      <w:r>
+        <w:t xml:space="preserve"> </w:t>
+      </w:r>
+    </w:p>
+    <w:p>
+      <w:proofErr w:type="gramStart"/>
+      <w:r>
+        <w:t>Dashboard :</w:t>
+      </w:r>
+      <w:proofErr w:type="gramEnd"/>
+      <w:r>
+        <w:t xml:space="preserve"> voila </w:t>
+      </w:r>
+      <w:proofErr w:type="spellStart"/>
+      <w:r>
+        <w:t>javascript</w:t>
+      </w:r>
+      <w:proofErr w:type="spellEnd"/>
+      <w:r>
+        <w:t xml:space="preserve"> error</w:t>
       </w:r>
     </w:p>
     <w:p>
@@ -12629,7 +13568,7 @@
                     <pic:cNvPicPr/>
                   </pic:nvPicPr>
                   <pic:blipFill>
-                    <a:blip r:embed="rId45"/>
+                    <a:blip r:embed="rId44"/>
                     <a:stretch>
                       <a:fillRect/>
                     </a:stretch>
@@ -12717,7 +13656,7 @@
       </w:r>
     </w:p>
     <w:sectPr>
-      <w:footerReference w:type="default" r:id="rId46"/>
+      <w:footerReference w:type="default" r:id="rId45"/>
       <w:pgSz w:w="11906" w:h="16838"/>
       <w:pgMar w:top="1440" w:right="1440" w:bottom="1440" w:left="1440" w:header="708" w:footer="708" w:gutter="0"/>
       <w:cols w:space="708"/>

</xml_diff>